<commit_message>
Diagramme de communication client-serveur
</commit_message>
<xml_diff>
--- a/documentation/work-file/R-P_031-DavidStefanSamuelAlexis-ldapAuthenticator.docx
+++ b/documentation/work-file/R-P_031-DavidStefanSamuelAlexis-ldapAuthenticator.docx
@@ -2411,17 +2411,86 @@
     <w:p>
       <w:pPr>
         <w:pStyle w:val="ParagrapheRapport"/>
-      </w:pPr>
+        <w:ind w:left="0"/>
+        <w:jc w:val="center"/>
+      </w:pPr>
+      <w:r>
+        <w:rPr>
+          <w:noProof/>
+        </w:rPr>
+        <w:drawing>
+          <wp:inline distT="0" distB="0" distL="0" distR="0">
+            <wp:extent cx="6241242" cy="3409950"/>
+            <wp:effectExtent l="0" t="0" r="7620" b="0"/>
+            <wp:docPr id="3" name="Image 3" descr="C:\Users\pq33vbf.ETMLNET\Downloads\Diagramme vierge.png"/>
+            <wp:cNvGraphicFramePr>
+              <a:graphicFrameLocks xmlns:a="http://schemas.openxmlformats.org/drawingml/2006/main" noChangeAspect="1"/>
+            </wp:cNvGraphicFramePr>
+            <a:graphic xmlns:a="http://schemas.openxmlformats.org/drawingml/2006/main">
+              <a:graphicData uri="http://schemas.openxmlformats.org/drawingml/2006/picture">
+                <pic:pic xmlns:pic="http://schemas.openxmlformats.org/drawingml/2006/picture">
+                  <pic:nvPicPr>
+                    <pic:cNvPr id="0" name="Picture 1" descr="C:\Users\pq33vbf.ETMLNET\Downloads\Diagramme vierge.png"/>
+                    <pic:cNvPicPr>
+                      <a:picLocks noChangeAspect="1" noChangeArrowheads="1"/>
+                    </pic:cNvPicPr>
+                  </pic:nvPicPr>
+                  <pic:blipFill>
+                    <a:blip r:embed="rId19">
+                      <a:extLst>
+                        <a:ext uri="{28A0092B-C50C-407E-A947-70E740481C1C}">
+                          <a14:useLocalDpi xmlns:a14="http://schemas.microsoft.com/office/drawing/2010/main" val="0"/>
+                        </a:ext>
+                      </a:extLst>
+                    </a:blip>
+                    <a:srcRect/>
+                    <a:stretch>
+                      <a:fillRect/>
+                    </a:stretch>
+                  </pic:blipFill>
+                  <pic:spPr bwMode="auto">
+                    <a:xfrm>
+                      <a:off x="0" y="0"/>
+                      <a:ext cx="6244787" cy="3411887"/>
+                    </a:xfrm>
+                    <a:prstGeom prst="rect">
+                      <a:avLst/>
+                    </a:prstGeom>
+                    <a:noFill/>
+                    <a:ln>
+                      <a:noFill/>
+                    </a:ln>
+                  </pic:spPr>
+                </pic:pic>
+              </a:graphicData>
+            </a:graphic>
+          </wp:inline>
+        </w:drawing>
+      </w:r>
+    </w:p>
+    <w:p>
+      <w:pPr>
+        <w:rPr>
+          <w:rFonts w:ascii="Verdana" w:hAnsi="Verdana"/>
+          <w:lang w:eastAsia="fr-CH"/>
+        </w:rPr>
+      </w:pPr>
+      <w:r>
+        <w:br w:type="page"/>
+      </w:r>
+      <w:bookmarkStart w:id="13" w:name="_GoBack"/>
+      <w:bookmarkEnd w:id="13"/>
     </w:p>
     <w:p>
       <w:pPr>
         <w:pStyle w:val="Titre2"/>
       </w:pPr>
-      <w:bookmarkStart w:id="13" w:name="_Toc87427204"/>
-      <w:r>
+      <w:bookmarkStart w:id="14" w:name="_Toc87427204"/>
+      <w:r>
+        <w:lastRenderedPageBreak/>
         <w:t>Tableau de test</w:t>
       </w:r>
-      <w:bookmarkEnd w:id="13"/>
+      <w:bookmarkEnd w:id="14"/>
     </w:p>
     <w:tbl>
       <w:tblPr>
@@ -3570,12 +3639,11 @@
       <w:pPr>
         <w:pStyle w:val="Titre2"/>
       </w:pPr>
-      <w:bookmarkStart w:id="14" w:name="_Toc87427205"/>
-      <w:r>
-        <w:lastRenderedPageBreak/>
+      <w:bookmarkStart w:id="15" w:name="_Toc87427205"/>
+      <w:r>
         <w:t>Arborescence du projet</w:t>
       </w:r>
-      <w:bookmarkEnd w:id="14"/>
+      <w:bookmarkEnd w:id="15"/>
     </w:p>
     <w:p>
       <w:pPr>
@@ -3619,11 +3687,11 @@
       <w:pPr>
         <w:pStyle w:val="Titre1"/>
       </w:pPr>
-      <w:bookmarkStart w:id="15" w:name="_Toc87427206"/>
+      <w:bookmarkStart w:id="16" w:name="_Toc87427206"/>
       <w:r>
         <w:t>Conclusion</w:t>
       </w:r>
-      <w:bookmarkEnd w:id="15"/>
+      <w:bookmarkEnd w:id="16"/>
     </w:p>
     <w:p>
       <w:pPr>
@@ -3632,8 +3700,6 @@
       <w:r>
         <w:t>L’application C# fonctionne bien, toutes les informations exécutées sont inscrites dans le fichier de logs.</w:t>
       </w:r>
-      <w:bookmarkStart w:id="16" w:name="_GoBack"/>
-      <w:bookmarkEnd w:id="16"/>
     </w:p>
     <w:p>
       <w:pPr>
@@ -3691,6 +3757,7 @@
       </w:pPr>
       <w:bookmarkStart w:id="18" w:name="_Toc87427208"/>
       <w:r>
+        <w:lastRenderedPageBreak/>
         <w:t>Webographie</w:t>
       </w:r>
       <w:bookmarkEnd w:id="18"/>
@@ -3706,8 +3773,8 @@
       <w:bookmarkEnd w:id="19"/>
     </w:p>
     <w:sectPr>
-      <w:headerReference w:type="default" r:id="rId19"/>
-      <w:footerReference w:type="default" r:id="rId20"/>
+      <w:headerReference w:type="default" r:id="rId20"/>
+      <w:footerReference w:type="default" r:id="rId21"/>
       <w:pgSz w:w="11906" w:h="16838"/>
       <w:pgMar w:top="1417" w:right="1417" w:bottom="1417" w:left="1417" w:header="709" w:footer="709" w:gutter="0"/>
       <w:cols w:space="708"/>
@@ -3947,7 +4014,7 @@
               <w:sz w:val="16"/>
               <w:szCs w:val="18"/>
             </w:rPr>
-            <w:t>17.11.2021 09:23:00</w:t>
+            <w:t>17.11.2021 09:49:00</w:t>
           </w:r>
           <w:r>
             <w:rPr>
@@ -4012,7 +4079,7 @@
               <w:sz w:val="16"/>
               <w:szCs w:val="18"/>
             </w:rPr>
-            <w:t>8</w:t>
+            <w:t>9</w:t>
           </w:r>
           <w:r>
             <w:rPr>
@@ -4061,7 +4128,7 @@
               <w:sz w:val="16"/>
               <w:szCs w:val="18"/>
             </w:rPr>
-            <w:t>9</w:t>
+            <w:t>10</w:t>
           </w:r>
           <w:r>
             <w:rPr>
@@ -7182,7 +7249,7 @@
 </file>
 
 <file path=customXml/itemProps1.xml><?xml version="1.0" encoding="utf-8"?>
-<ds:datastoreItem xmlns:ds="http://schemas.openxmlformats.org/officeDocument/2006/customXml" ds:itemID="{1394F5C3-0C53-485B-993F-EE4A67A3010C}">
+<ds:datastoreItem xmlns:ds="http://schemas.openxmlformats.org/officeDocument/2006/customXml" ds:itemID="{4D624ADB-5A6A-4D6F-AEF6-814003FFFE19}">
   <ds:schemaRefs>
     <ds:schemaRef ds:uri="http://schemas.openxmlformats.org/officeDocument/2006/bibliography"/>
   </ds:schemaRefs>

</xml_diff>